<commit_message>
Arreglos en las figuras y tablas pendientes. Añadida información de autores. Revisión final.
</commit_message>
<xml_diff>
--- a/img/information_types_sensors.docx
+++ b/img/information_types_sensors.docx
@@ -5,7 +5,7 @@
     <w:tbl>
       <w:tblPr>
         <w:tblStyle w:val="Tablaconcuadrcula"/>
-        <w:tblW w:w="6837" w:type="dxa"/>
+        <w:tblW w:w="5724" w:type="dxa"/>
         <w:jc w:val="center"/>
         <w:tblCellMar>
           <w:top w:w="28" w:type="dxa"/>
@@ -16,10 +16,9 @@
         <w:tblLook w:val="04A0" w:firstRow="1" w:lastRow="0" w:firstColumn="1" w:lastColumn="0" w:noHBand="0" w:noVBand="1"/>
       </w:tblPr>
       <w:tblGrid>
-        <w:gridCol w:w="2317"/>
-        <w:gridCol w:w="2515"/>
+        <w:gridCol w:w="1980"/>
+        <w:gridCol w:w="2073"/>
         <w:gridCol w:w="335"/>
-        <w:gridCol w:w="334"/>
         <w:gridCol w:w="334"/>
         <w:gridCol w:w="334"/>
         <w:gridCol w:w="334"/>
@@ -28,29 +27,81 @@
       <w:tr>
         <w:trPr>
           <w:cantSplit/>
-          <w:trHeight w:val="1797"/>
+          <w:trHeight w:val="1238"/>
           <w:tblHeader/>
           <w:jc w:val="center"/>
         </w:trPr>
         <w:tc>
           <w:tcPr>
-            <w:tcW w:w="2317" w:type="dxa"/>
-            <w:tcBorders>
+            <w:tcW w:w="1980" w:type="dxa"/>
+            <w:tcBorders>
+              <w:top w:val="nil"/>
+              <w:left w:val="nil"/>
               <w:bottom w:val="single" w:sz="12" w:space="0" w:color="auto"/>
-            </w:tcBorders>
-          </w:tcPr>
-          <w:p>
-            <w:pPr>
-              <w:pStyle w:val="sinespacio"/>
-            </w:pPr>
-          </w:p>
-        </w:tc>
-        <w:tc>
-          <w:tcPr>
-            <w:tcW w:w="2515" w:type="dxa"/>
-            <w:tcBorders>
+              <w:right w:val="nil"/>
+            </w:tcBorders>
+            <w:vAlign w:val="bottom"/>
+          </w:tcPr>
+          <w:p>
+            <w:pPr>
+              <w:pStyle w:val="sinespacio"/>
+              <w:rPr>
+                <w:b/>
+                <w:i/>
+              </w:rPr>
+            </w:pPr>
+            <w:proofErr w:type="spellStart"/>
+            <w:r>
+              <w:rPr>
+                <w:b/>
+                <w:i/>
+              </w:rPr>
+              <w:t>Type</w:t>
+            </w:r>
+            <w:proofErr w:type="spellEnd"/>
+            <w:r>
+              <w:rPr>
+                <w:b/>
+                <w:i/>
+              </w:rPr>
+              <w:t xml:space="preserve"> </w:t>
+            </w:r>
+            <w:proofErr w:type="spellStart"/>
+            <w:r>
+              <w:rPr>
+                <w:b/>
+                <w:i/>
+              </w:rPr>
+              <w:t>of</w:t>
+            </w:r>
+            <w:proofErr w:type="spellEnd"/>
+            <w:r>
+              <w:rPr>
+                <w:b/>
+                <w:i/>
+              </w:rPr>
+              <w:t xml:space="preserve"> </w:t>
+            </w:r>
+            <w:proofErr w:type="spellStart"/>
+            <w:r>
+              <w:rPr>
+                <w:b/>
+                <w:i/>
+              </w:rPr>
+              <w:t>information</w:t>
+            </w:r>
+            <w:proofErr w:type="spellEnd"/>
+          </w:p>
+        </w:tc>
+        <w:tc>
+          <w:tcPr>
+            <w:tcW w:w="2073" w:type="dxa"/>
+            <w:tcBorders>
+              <w:top w:val="nil"/>
+              <w:left w:val="nil"/>
               <w:bottom w:val="single" w:sz="12" w:space="0" w:color="auto"/>
             </w:tcBorders>
+            <w:vAlign w:val="bottom"/>
           </w:tcPr>
           <w:p>
             <w:pPr>
@@ -73,7 +124,7 @@
               <w:pStyle w:val="sinespacio"/>
             </w:pPr>
             <w:r>
-              <w:t>Visión monocular</w:t>
+              <w:t>Visión (mono)</w:t>
             </w:r>
           </w:p>
         </w:tc>
@@ -92,10 +143,7 @@
               <w:pStyle w:val="sinespacio"/>
             </w:pPr>
             <w:r>
-              <w:t xml:space="preserve">Visión </w:t>
-            </w:r>
-            <w:r>
-              <w:t>3D</w:t>
+              <w:t>Visión (3D)</w:t>
             </w:r>
           </w:p>
         </w:tc>
@@ -134,11 +182,14 @@
             </w:pPr>
             <w:proofErr w:type="spellStart"/>
             <w:r>
-              <w:t>Lidar</w:t>
+              <w:t>LiDAR</w:t>
             </w:r>
             <w:proofErr w:type="spellEnd"/>
             <w:r>
-              <w:t xml:space="preserve"> 2D</w:t>
+              <w:t xml:space="preserve"> </w:t>
+            </w:r>
+            <w:r>
+              <w:t>2D</w:t>
             </w:r>
           </w:p>
         </w:tc>
@@ -158,33 +209,19 @@
             </w:pPr>
             <w:proofErr w:type="spellStart"/>
             <w:r>
-              <w:t>Lidar</w:t>
+              <w:t>LiDAR</w:t>
             </w:r>
             <w:proofErr w:type="spellEnd"/>
             <w:r>
-              <w:t xml:space="preserve"> 3D</w:t>
-            </w:r>
-          </w:p>
-        </w:tc>
-        <w:tc>
-          <w:tcPr>
-            <w:tcW w:w="334" w:type="dxa"/>
-            <w:tcBorders>
-              <w:bottom w:val="single" w:sz="12" w:space="0" w:color="auto"/>
-            </w:tcBorders>
-            <w:shd w:val="clear" w:color="auto" w:fill="auto"/>
-            <w:textDirection w:val="btLr"/>
-            <w:vAlign w:val="center"/>
-          </w:tcPr>
-          <w:p>
-            <w:pPr>
-              <w:pStyle w:val="sinespacio"/>
-            </w:pPr>
-            <w:r>
-              <w:t>Ultrasonidos</w:t>
-            </w:r>
-          </w:p>
-        </w:tc>
+              <w:t xml:space="preserve"> </w:t>
+            </w:r>
+            <w:r>
+              <w:t>3D</w:t>
+            </w:r>
+          </w:p>
+        </w:tc>
+        <w:bookmarkStart w:id="0" w:name="_GoBack"/>
+        <w:bookmarkEnd w:id="0"/>
       </w:tr>
       <w:tr>
         <w:trPr>
@@ -194,7 +231,7 @@
         </w:trPr>
         <w:tc>
           <w:tcPr>
-            <w:tcW w:w="2317" w:type="dxa"/>
+            <w:tcW w:w="1980" w:type="dxa"/>
             <w:vMerge w:val="restart"/>
             <w:tcBorders>
               <w:top w:val="single" w:sz="12" w:space="0" w:color="auto"/>
@@ -229,7 +266,7 @@
         </w:tc>
         <w:tc>
           <w:tcPr>
-            <w:tcW w:w="2515" w:type="dxa"/>
+            <w:tcW w:w="2073" w:type="dxa"/>
             <w:tcBorders>
               <w:top w:val="single" w:sz="12" w:space="0" w:color="auto"/>
             </w:tcBorders>
@@ -262,10 +299,17 @@
           <w:p>
             <w:pPr>
               <w:pStyle w:val="sinespacio"/>
-              <w:rPr>
-                <w:lang w:val="en-US"/>
-              </w:rPr>
-            </w:pPr>
+              <w:jc w:val="center"/>
+              <w:rPr>
+                <w:lang w:val="en-US"/>
+              </w:rPr>
+            </w:pPr>
+            <w:r>
+              <w:rPr>
+                <w:lang w:val="en-US"/>
+              </w:rPr>
+              <w:t>B</w:t>
+            </w:r>
           </w:p>
         </w:tc>
         <w:tc>
@@ -280,10 +324,17 @@
           <w:p>
             <w:pPr>
               <w:pStyle w:val="sinespacio"/>
-              <w:rPr>
-                <w:lang w:val="en-US"/>
-              </w:rPr>
-            </w:pPr>
+              <w:jc w:val="center"/>
+              <w:rPr>
+                <w:lang w:val="en-US"/>
+              </w:rPr>
+            </w:pPr>
+            <w:r>
+              <w:rPr>
+                <w:lang w:val="en-US"/>
+              </w:rPr>
+              <w:t>M</w:t>
+            </w:r>
           </w:p>
         </w:tc>
         <w:tc>
@@ -298,10 +349,19 @@
           <w:p>
             <w:pPr>
               <w:pStyle w:val="sinespacio"/>
-              <w:rPr>
-                <w:lang w:val="en-US"/>
-              </w:rPr>
-            </w:pPr>
+              <w:jc w:val="center"/>
+              <w:rPr>
+                <w:lang w:val="en-US"/>
+              </w:rPr>
+            </w:pPr>
+            <w:r>
+              <w:rPr>
+                <w:b/>
+                <w:sz w:val="22"/>
+                <w:lang w:val="en-US"/>
+              </w:rPr>
+              <w:sym w:font="Wingdings" w:char="F0FC"/>
+            </w:r>
           </w:p>
         </w:tc>
         <w:tc>
@@ -316,10 +376,19 @@
           <w:p>
             <w:pPr>
               <w:pStyle w:val="sinespacio"/>
-              <w:rPr>
-                <w:lang w:val="en-US"/>
-              </w:rPr>
-            </w:pPr>
+              <w:jc w:val="center"/>
+              <w:rPr>
+                <w:lang w:val="en-US"/>
+              </w:rPr>
+            </w:pPr>
+            <w:r>
+              <w:rPr>
+                <w:b/>
+                <w:sz w:val="22"/>
+                <w:lang w:val="en-US"/>
+              </w:rPr>
+              <w:sym w:font="Wingdings" w:char="F0FC"/>
+            </w:r>
           </w:p>
         </w:tc>
         <w:tc>
@@ -334,28 +403,19 @@
           <w:p>
             <w:pPr>
               <w:pStyle w:val="sinespacio"/>
-              <w:rPr>
-                <w:lang w:val="en-US"/>
-              </w:rPr>
-            </w:pPr>
-          </w:p>
-        </w:tc>
-        <w:tc>
-          <w:tcPr>
-            <w:tcW w:w="334" w:type="dxa"/>
-            <w:tcBorders>
-              <w:top w:val="single" w:sz="12" w:space="0" w:color="auto"/>
-            </w:tcBorders>
-            <w:shd w:val="clear" w:color="auto" w:fill="FF0000"/>
-            <w:vAlign w:val="center"/>
-          </w:tcPr>
-          <w:p>
-            <w:pPr>
-              <w:pStyle w:val="sinespacio"/>
-              <w:rPr>
-                <w:lang w:val="en-US"/>
-              </w:rPr>
-            </w:pPr>
+              <w:jc w:val="center"/>
+              <w:rPr>
+                <w:lang w:val="en-US"/>
+              </w:rPr>
+            </w:pPr>
+            <w:r>
+              <w:rPr>
+                <w:b/>
+                <w:sz w:val="22"/>
+                <w:lang w:val="en-US"/>
+              </w:rPr>
+              <w:sym w:font="Wingdings" w:char="F0FC"/>
+            </w:r>
           </w:p>
         </w:tc>
       </w:tr>
@@ -367,7 +427,7 @@
         </w:trPr>
         <w:tc>
           <w:tcPr>
-            <w:tcW w:w="2317" w:type="dxa"/>
+            <w:tcW w:w="1980" w:type="dxa"/>
             <w:vMerge/>
             <w:shd w:val="clear" w:color="auto" w:fill="BFBFBF" w:themeFill="background1" w:themeFillShade="BF"/>
           </w:tcPr>
@@ -383,7 +443,7 @@
         </w:tc>
         <w:tc>
           <w:tcPr>
-            <w:tcW w:w="2515" w:type="dxa"/>
+            <w:tcW w:w="2073" w:type="dxa"/>
             <w:vAlign w:val="center"/>
           </w:tcPr>
           <w:p>
@@ -410,10 +470,20 @@
           <w:p>
             <w:pPr>
               <w:pStyle w:val="sinespacio"/>
-              <w:rPr>
-                <w:lang w:val="en-US"/>
-              </w:rPr>
-            </w:pPr>
+              <w:jc w:val="center"/>
+              <w:rPr>
+                <w:b/>
+                <w:lang w:val="en-US"/>
+              </w:rPr>
+            </w:pPr>
+            <w:r>
+              <w:rPr>
+                <w:b/>
+                <w:sz w:val="22"/>
+                <w:lang w:val="en-US"/>
+              </w:rPr>
+              <w:sym w:font="Wingdings" w:char="F0FC"/>
+            </w:r>
           </w:p>
         </w:tc>
         <w:tc>
@@ -425,10 +495,19 @@
           <w:p>
             <w:pPr>
               <w:pStyle w:val="sinespacio"/>
-              <w:rPr>
-                <w:lang w:val="en-US"/>
-              </w:rPr>
-            </w:pPr>
+              <w:jc w:val="center"/>
+              <w:rPr>
+                <w:lang w:val="en-US"/>
+              </w:rPr>
+            </w:pPr>
+            <w:r>
+              <w:rPr>
+                <w:b/>
+                <w:sz w:val="22"/>
+                <w:lang w:val="en-US"/>
+              </w:rPr>
+              <w:sym w:font="Wingdings" w:char="F0FC"/>
+            </w:r>
           </w:p>
         </w:tc>
         <w:tc>
@@ -440,10 +519,17 @@
           <w:p>
             <w:pPr>
               <w:pStyle w:val="sinespacio"/>
-              <w:rPr>
-                <w:lang w:val="en-US"/>
-              </w:rPr>
-            </w:pPr>
+              <w:jc w:val="center"/>
+              <w:rPr>
+                <w:lang w:val="en-US"/>
+              </w:rPr>
+            </w:pPr>
+            <w:r>
+              <w:rPr>
+                <w:lang w:val="en-US"/>
+              </w:rPr>
+              <w:t>M</w:t>
+            </w:r>
           </w:p>
         </w:tc>
         <w:tc>
@@ -455,10 +541,19 @@
           <w:p>
             <w:pPr>
               <w:pStyle w:val="sinespacio"/>
-              <w:rPr>
-                <w:lang w:val="en-US"/>
-              </w:rPr>
-            </w:pPr>
+              <w:jc w:val="center"/>
+              <w:rPr>
+                <w:lang w:val="en-US"/>
+              </w:rPr>
+            </w:pPr>
+            <w:r>
+              <w:rPr>
+                <w:b/>
+                <w:sz w:val="22"/>
+                <w:lang w:val="en-US"/>
+              </w:rPr>
+              <w:sym w:font="Wingdings" w:char="F0FC"/>
+            </w:r>
           </w:p>
         </w:tc>
         <w:tc>
@@ -470,25 +565,19 @@
           <w:p>
             <w:pPr>
               <w:pStyle w:val="sinespacio"/>
-              <w:rPr>
-                <w:lang w:val="en-US"/>
-              </w:rPr>
-            </w:pPr>
-          </w:p>
-        </w:tc>
-        <w:tc>
-          <w:tcPr>
-            <w:tcW w:w="334" w:type="dxa"/>
-            <w:shd w:val="clear" w:color="auto" w:fill="auto"/>
-            <w:vAlign w:val="center"/>
-          </w:tcPr>
-          <w:p>
-            <w:pPr>
-              <w:pStyle w:val="sinespacio"/>
-              <w:rPr>
-                <w:lang w:val="en-US"/>
-              </w:rPr>
-            </w:pPr>
+              <w:jc w:val="center"/>
+              <w:rPr>
+                <w:lang w:val="en-US"/>
+              </w:rPr>
+            </w:pPr>
+            <w:r>
+              <w:rPr>
+                <w:b/>
+                <w:sz w:val="22"/>
+                <w:lang w:val="en-US"/>
+              </w:rPr>
+              <w:sym w:font="Wingdings" w:char="F0FC"/>
+            </w:r>
           </w:p>
         </w:tc>
       </w:tr>
@@ -500,7 +589,7 @@
         </w:trPr>
         <w:tc>
           <w:tcPr>
-            <w:tcW w:w="2317" w:type="dxa"/>
+            <w:tcW w:w="1980" w:type="dxa"/>
             <w:vMerge/>
             <w:shd w:val="clear" w:color="auto" w:fill="BFBFBF" w:themeFill="background1" w:themeFillShade="BF"/>
           </w:tcPr>
@@ -516,7 +605,7 @@
         </w:tc>
         <w:tc>
           <w:tcPr>
-            <w:tcW w:w="2515" w:type="dxa"/>
+            <w:tcW w:w="2073" w:type="dxa"/>
             <w:vAlign w:val="center"/>
           </w:tcPr>
           <w:p>
@@ -543,10 +632,19 @@
           <w:p>
             <w:pPr>
               <w:pStyle w:val="sinespacio"/>
-              <w:rPr>
-                <w:lang w:val="en-US"/>
-              </w:rPr>
-            </w:pPr>
+              <w:jc w:val="center"/>
+              <w:rPr>
+                <w:lang w:val="en-US"/>
+              </w:rPr>
+            </w:pPr>
+            <w:r>
+              <w:rPr>
+                <w:b/>
+                <w:sz w:val="22"/>
+                <w:lang w:val="en-US"/>
+              </w:rPr>
+              <w:sym w:font="Wingdings" w:char="F0FC"/>
+            </w:r>
           </w:p>
         </w:tc>
         <w:tc>
@@ -558,10 +656,19 @@
           <w:p>
             <w:pPr>
               <w:pStyle w:val="sinespacio"/>
-              <w:rPr>
-                <w:lang w:val="en-US"/>
-              </w:rPr>
-            </w:pPr>
+              <w:jc w:val="center"/>
+              <w:rPr>
+                <w:lang w:val="en-US"/>
+              </w:rPr>
+            </w:pPr>
+            <w:r>
+              <w:rPr>
+                <w:b/>
+                <w:sz w:val="22"/>
+                <w:lang w:val="en-US"/>
+              </w:rPr>
+              <w:sym w:font="Wingdings" w:char="F0FC"/>
+            </w:r>
           </w:p>
         </w:tc>
         <w:tc>
@@ -573,10 +680,17 @@
           <w:p>
             <w:pPr>
               <w:pStyle w:val="sinespacio"/>
-              <w:rPr>
-                <w:lang w:val="en-US"/>
-              </w:rPr>
-            </w:pPr>
+              <w:jc w:val="center"/>
+              <w:rPr>
+                <w:lang w:val="en-US"/>
+              </w:rPr>
+            </w:pPr>
+            <w:r>
+              <w:rPr>
+                <w:lang w:val="en-US"/>
+              </w:rPr>
+              <w:t>B</w:t>
+            </w:r>
           </w:p>
         </w:tc>
         <w:tc>
@@ -588,10 +702,17 @@
           <w:p>
             <w:pPr>
               <w:pStyle w:val="sinespacio"/>
-              <w:rPr>
-                <w:lang w:val="en-US"/>
-              </w:rPr>
-            </w:pPr>
+              <w:jc w:val="center"/>
+              <w:rPr>
+                <w:lang w:val="en-US"/>
+              </w:rPr>
+            </w:pPr>
+            <w:r>
+              <w:rPr>
+                <w:lang w:val="en-US"/>
+              </w:rPr>
+              <w:t>B</w:t>
+            </w:r>
           </w:p>
         </w:tc>
         <w:tc>
@@ -603,25 +724,19 @@
           <w:p>
             <w:pPr>
               <w:pStyle w:val="sinespacio"/>
-              <w:rPr>
-                <w:lang w:val="en-US"/>
-              </w:rPr>
-            </w:pPr>
-          </w:p>
-        </w:tc>
-        <w:tc>
-          <w:tcPr>
-            <w:tcW w:w="334" w:type="dxa"/>
-            <w:shd w:val="clear" w:color="auto" w:fill="auto"/>
-            <w:vAlign w:val="center"/>
-          </w:tcPr>
-          <w:p>
-            <w:pPr>
-              <w:pStyle w:val="sinespacio"/>
-              <w:rPr>
-                <w:lang w:val="en-US"/>
-              </w:rPr>
-            </w:pPr>
+              <w:jc w:val="center"/>
+              <w:rPr>
+                <w:lang w:val="en-US"/>
+              </w:rPr>
+            </w:pPr>
+            <w:r>
+              <w:rPr>
+                <w:b/>
+                <w:sz w:val="22"/>
+                <w:lang w:val="en-US"/>
+              </w:rPr>
+              <w:sym w:font="Wingdings" w:char="F0FC"/>
+            </w:r>
           </w:p>
         </w:tc>
       </w:tr>
@@ -633,7 +748,7 @@
         </w:trPr>
         <w:tc>
           <w:tcPr>
-            <w:tcW w:w="2317" w:type="dxa"/>
+            <w:tcW w:w="1980" w:type="dxa"/>
             <w:vMerge/>
             <w:tcBorders>
               <w:bottom w:val="single" w:sz="12" w:space="0" w:color="auto"/>
@@ -652,7 +767,7 @@
         </w:tc>
         <w:tc>
           <w:tcPr>
-            <w:tcW w:w="2515" w:type="dxa"/>
+            <w:tcW w:w="2073" w:type="dxa"/>
             <w:tcBorders>
               <w:bottom w:val="single" w:sz="12" w:space="0" w:color="auto"/>
             </w:tcBorders>
@@ -685,10 +800,19 @@
           <w:p>
             <w:pPr>
               <w:pStyle w:val="sinespacio"/>
-              <w:rPr>
-                <w:lang w:val="en-US"/>
-              </w:rPr>
-            </w:pPr>
+              <w:jc w:val="center"/>
+              <w:rPr>
+                <w:lang w:val="en-US"/>
+              </w:rPr>
+            </w:pPr>
+            <w:r>
+              <w:rPr>
+                <w:b/>
+                <w:sz w:val="22"/>
+                <w:lang w:val="en-US"/>
+              </w:rPr>
+              <w:sym w:font="Wingdings" w:char="F0FC"/>
+            </w:r>
           </w:p>
         </w:tc>
         <w:tc>
@@ -703,10 +827,19 @@
           <w:p>
             <w:pPr>
               <w:pStyle w:val="sinespacio"/>
-              <w:rPr>
-                <w:lang w:val="en-US"/>
-              </w:rPr>
-            </w:pPr>
+              <w:jc w:val="center"/>
+              <w:rPr>
+                <w:lang w:val="en-US"/>
+              </w:rPr>
+            </w:pPr>
+            <w:r>
+              <w:rPr>
+                <w:b/>
+                <w:sz w:val="22"/>
+                <w:lang w:val="en-US"/>
+              </w:rPr>
+              <w:sym w:font="Wingdings" w:char="F0FC"/>
+            </w:r>
           </w:p>
         </w:tc>
         <w:tc>
@@ -721,6 +854,7 @@
           <w:p>
             <w:pPr>
               <w:pStyle w:val="sinespacio"/>
+              <w:jc w:val="center"/>
               <w:rPr>
                 <w:lang w:val="en-US"/>
               </w:rPr>
@@ -739,10 +873,17 @@
           <w:p>
             <w:pPr>
               <w:pStyle w:val="sinespacio"/>
-              <w:rPr>
-                <w:lang w:val="en-US"/>
-              </w:rPr>
-            </w:pPr>
+              <w:jc w:val="center"/>
+              <w:rPr>
+                <w:lang w:val="en-US"/>
+              </w:rPr>
+            </w:pPr>
+            <w:r>
+              <w:rPr>
+                <w:lang w:val="en-US"/>
+              </w:rPr>
+              <w:t>B</w:t>
+            </w:r>
           </w:p>
         </w:tc>
         <w:tc>
@@ -757,28 +898,17 @@
           <w:p>
             <w:pPr>
               <w:pStyle w:val="sinespacio"/>
-              <w:rPr>
-                <w:lang w:val="en-US"/>
-              </w:rPr>
-            </w:pPr>
-          </w:p>
-        </w:tc>
-        <w:tc>
-          <w:tcPr>
-            <w:tcW w:w="334" w:type="dxa"/>
-            <w:tcBorders>
-              <w:bottom w:val="single" w:sz="12" w:space="0" w:color="auto"/>
-            </w:tcBorders>
-            <w:shd w:val="clear" w:color="auto" w:fill="auto"/>
-            <w:vAlign w:val="center"/>
-          </w:tcPr>
-          <w:p>
-            <w:pPr>
-              <w:pStyle w:val="sinespacio"/>
-              <w:rPr>
-                <w:lang w:val="en-US"/>
-              </w:rPr>
-            </w:pPr>
+              <w:jc w:val="center"/>
+              <w:rPr>
+                <w:lang w:val="en-US"/>
+              </w:rPr>
+            </w:pPr>
+            <w:r>
+              <w:rPr>
+                <w:lang w:val="en-US"/>
+              </w:rPr>
+              <w:t>M</w:t>
+            </w:r>
           </w:p>
         </w:tc>
       </w:tr>
@@ -790,7 +920,7 @@
         </w:trPr>
         <w:tc>
           <w:tcPr>
-            <w:tcW w:w="2317" w:type="dxa"/>
+            <w:tcW w:w="1980" w:type="dxa"/>
             <w:tcBorders>
               <w:top w:val="single" w:sz="12" w:space="0" w:color="auto"/>
             </w:tcBorders>
@@ -816,7 +946,7 @@
         </w:tc>
         <w:tc>
           <w:tcPr>
-            <w:tcW w:w="2515" w:type="dxa"/>
+            <w:tcW w:w="2073" w:type="dxa"/>
             <w:tcBorders>
               <w:top w:val="single" w:sz="12" w:space="0" w:color="auto"/>
             </w:tcBorders>
@@ -849,10 +979,17 @@
           <w:p>
             <w:pPr>
               <w:pStyle w:val="sinespacio"/>
-              <w:rPr>
-                <w:lang w:val="en-US"/>
-              </w:rPr>
-            </w:pPr>
+              <w:jc w:val="center"/>
+              <w:rPr>
+                <w:lang w:val="en-US"/>
+              </w:rPr>
+            </w:pPr>
+            <w:r>
+              <w:rPr>
+                <w:lang w:val="en-US"/>
+              </w:rPr>
+              <w:t>B</w:t>
+            </w:r>
           </w:p>
         </w:tc>
         <w:tc>
@@ -867,10 +1004,17 @@
           <w:p>
             <w:pPr>
               <w:pStyle w:val="sinespacio"/>
-              <w:rPr>
-                <w:lang w:val="en-US"/>
-              </w:rPr>
-            </w:pPr>
+              <w:jc w:val="center"/>
+              <w:rPr>
+                <w:lang w:val="en-US"/>
+              </w:rPr>
+            </w:pPr>
+            <w:r>
+              <w:rPr>
+                <w:lang w:val="en-US"/>
+              </w:rPr>
+              <w:t>M</w:t>
+            </w:r>
           </w:p>
         </w:tc>
         <w:tc>
@@ -885,10 +1029,19 @@
           <w:p>
             <w:pPr>
               <w:pStyle w:val="sinespacio"/>
-              <w:rPr>
-                <w:lang w:val="en-US"/>
-              </w:rPr>
-            </w:pPr>
+              <w:jc w:val="center"/>
+              <w:rPr>
+                <w:lang w:val="en-US"/>
+              </w:rPr>
+            </w:pPr>
+            <w:r>
+              <w:rPr>
+                <w:b/>
+                <w:sz w:val="22"/>
+                <w:lang w:val="en-US"/>
+              </w:rPr>
+              <w:sym w:font="Wingdings" w:char="F0FC"/>
+            </w:r>
           </w:p>
         </w:tc>
         <w:tc>
@@ -903,10 +1056,19 @@
           <w:p>
             <w:pPr>
               <w:pStyle w:val="sinespacio"/>
-              <w:rPr>
-                <w:lang w:val="en-US"/>
-              </w:rPr>
-            </w:pPr>
+              <w:jc w:val="center"/>
+              <w:rPr>
+                <w:lang w:val="en-US"/>
+              </w:rPr>
+            </w:pPr>
+            <w:r>
+              <w:rPr>
+                <w:b/>
+                <w:sz w:val="22"/>
+                <w:lang w:val="en-US"/>
+              </w:rPr>
+              <w:sym w:font="Wingdings" w:char="F0FC"/>
+            </w:r>
           </w:p>
         </w:tc>
         <w:tc>
@@ -921,28 +1083,19 @@
           <w:p>
             <w:pPr>
               <w:pStyle w:val="sinespacio"/>
-              <w:rPr>
-                <w:lang w:val="en-US"/>
-              </w:rPr>
-            </w:pPr>
-          </w:p>
-        </w:tc>
-        <w:tc>
-          <w:tcPr>
-            <w:tcW w:w="334" w:type="dxa"/>
-            <w:tcBorders>
-              <w:top w:val="single" w:sz="12" w:space="0" w:color="auto"/>
-            </w:tcBorders>
-            <w:shd w:val="clear" w:color="auto" w:fill="FF0000"/>
-            <w:vAlign w:val="center"/>
-          </w:tcPr>
-          <w:p>
-            <w:pPr>
-              <w:pStyle w:val="sinespacio"/>
-              <w:rPr>
-                <w:lang w:val="en-US"/>
-              </w:rPr>
-            </w:pPr>
+              <w:jc w:val="center"/>
+              <w:rPr>
+                <w:lang w:val="en-US"/>
+              </w:rPr>
+            </w:pPr>
+            <w:r>
+              <w:rPr>
+                <w:b/>
+                <w:sz w:val="22"/>
+                <w:lang w:val="en-US"/>
+              </w:rPr>
+              <w:sym w:font="Wingdings" w:char="F0FC"/>
+            </w:r>
           </w:p>
         </w:tc>
       </w:tr>
@@ -954,7 +1107,7 @@
         </w:trPr>
         <w:tc>
           <w:tcPr>
-            <w:tcW w:w="4832" w:type="dxa"/>
+            <w:tcW w:w="4053" w:type="dxa"/>
             <w:gridSpan w:val="2"/>
             <w:tcBorders>
               <w:top w:val="single" w:sz="12" w:space="0" w:color="auto"/>
@@ -1018,10 +1171,19 @@
           <w:p>
             <w:pPr>
               <w:pStyle w:val="sinespacio"/>
-              <w:rPr>
-                <w:lang w:val="en-US"/>
-              </w:rPr>
-            </w:pPr>
+              <w:jc w:val="center"/>
+              <w:rPr>
+                <w:lang w:val="en-US"/>
+              </w:rPr>
+            </w:pPr>
+            <w:r>
+              <w:rPr>
+                <w:b/>
+                <w:sz w:val="22"/>
+                <w:lang w:val="en-US"/>
+              </w:rPr>
+              <w:sym w:font="Wingdings" w:char="F0FC"/>
+            </w:r>
           </w:p>
         </w:tc>
         <w:tc>
@@ -1036,10 +1198,19 @@
           <w:p>
             <w:pPr>
               <w:pStyle w:val="sinespacio"/>
-              <w:rPr>
-                <w:lang w:val="en-US"/>
-              </w:rPr>
-            </w:pPr>
+              <w:jc w:val="center"/>
+              <w:rPr>
+                <w:lang w:val="en-US"/>
+              </w:rPr>
+            </w:pPr>
+            <w:r>
+              <w:rPr>
+                <w:b/>
+                <w:sz w:val="22"/>
+                <w:lang w:val="en-US"/>
+              </w:rPr>
+              <w:sym w:font="Wingdings" w:char="F0FC"/>
+            </w:r>
           </w:p>
         </w:tc>
         <w:tc>
@@ -1054,10 +1225,17 @@
           <w:p>
             <w:pPr>
               <w:pStyle w:val="sinespacio"/>
-              <w:rPr>
-                <w:lang w:val="en-US"/>
-              </w:rPr>
-            </w:pPr>
+              <w:jc w:val="center"/>
+              <w:rPr>
+                <w:lang w:val="en-US"/>
+              </w:rPr>
+            </w:pPr>
+            <w:r>
+              <w:rPr>
+                <w:lang w:val="en-US"/>
+              </w:rPr>
+              <w:t>M</w:t>
+            </w:r>
           </w:p>
         </w:tc>
         <w:tc>
@@ -1072,10 +1250,17 @@
           <w:p>
             <w:pPr>
               <w:pStyle w:val="sinespacio"/>
-              <w:rPr>
-                <w:lang w:val="en-US"/>
-              </w:rPr>
-            </w:pPr>
+              <w:jc w:val="center"/>
+              <w:rPr>
+                <w:lang w:val="en-US"/>
+              </w:rPr>
+            </w:pPr>
+            <w:r>
+              <w:rPr>
+                <w:lang w:val="en-US"/>
+              </w:rPr>
+              <w:t>B</w:t>
+            </w:r>
           </w:p>
         </w:tc>
         <w:tc>
@@ -1090,28 +1275,19 @@
           <w:p>
             <w:pPr>
               <w:pStyle w:val="sinespacio"/>
-              <w:rPr>
-                <w:lang w:val="en-US"/>
-              </w:rPr>
-            </w:pPr>
-          </w:p>
-        </w:tc>
-        <w:tc>
-          <w:tcPr>
-            <w:tcW w:w="334" w:type="dxa"/>
-            <w:tcBorders>
-              <w:top w:val="single" w:sz="12" w:space="0" w:color="auto"/>
-            </w:tcBorders>
-            <w:shd w:val="clear" w:color="auto" w:fill="auto"/>
-            <w:vAlign w:val="center"/>
-          </w:tcPr>
-          <w:p>
-            <w:pPr>
-              <w:pStyle w:val="sinespacio"/>
-              <w:rPr>
-                <w:lang w:val="en-US"/>
-              </w:rPr>
-            </w:pPr>
+              <w:jc w:val="center"/>
+              <w:rPr>
+                <w:lang w:val="en-US"/>
+              </w:rPr>
+            </w:pPr>
+            <w:r>
+              <w:rPr>
+                <w:b/>
+                <w:sz w:val="22"/>
+                <w:lang w:val="en-US"/>
+              </w:rPr>
+              <w:sym w:font="Wingdings" w:char="F0FC"/>
+            </w:r>
           </w:p>
         </w:tc>
       </w:tr>
@@ -1123,7 +1299,7 @@
         </w:trPr>
         <w:tc>
           <w:tcPr>
-            <w:tcW w:w="2317" w:type="dxa"/>
+            <w:tcW w:w="1980" w:type="dxa"/>
             <w:vMerge w:val="restart"/>
             <w:tcBorders>
               <w:top w:val="single" w:sz="12" w:space="0" w:color="auto"/>
@@ -1172,7 +1348,7 @@
         </w:tc>
         <w:tc>
           <w:tcPr>
-            <w:tcW w:w="2515" w:type="dxa"/>
+            <w:tcW w:w="2073" w:type="dxa"/>
             <w:tcBorders>
               <w:top w:val="single" w:sz="12" w:space="0" w:color="auto"/>
               <w:bottom w:val="single" w:sz="4" w:space="0" w:color="auto"/>
@@ -1209,7 +1385,16 @@
           <w:p>
             <w:pPr>
               <w:pStyle w:val="sinespacio"/>
-            </w:pPr>
+              <w:jc w:val="center"/>
+            </w:pPr>
+            <w:r>
+              <w:rPr>
+                <w:b/>
+                <w:sz w:val="22"/>
+                <w:lang w:val="en-US"/>
+              </w:rPr>
+              <w:sym w:font="Wingdings" w:char="F0FC"/>
+            </w:r>
           </w:p>
         </w:tc>
         <w:tc>
@@ -1225,7 +1410,16 @@
           <w:p>
             <w:pPr>
               <w:pStyle w:val="sinespacio"/>
-            </w:pPr>
+              <w:jc w:val="center"/>
+            </w:pPr>
+            <w:r>
+              <w:rPr>
+                <w:b/>
+                <w:sz w:val="22"/>
+                <w:lang w:val="en-US"/>
+              </w:rPr>
+              <w:sym w:font="Wingdings" w:char="F0FC"/>
+            </w:r>
           </w:p>
         </w:tc>
         <w:tc>
@@ -1241,6 +1435,7 @@
           <w:p>
             <w:pPr>
               <w:pStyle w:val="sinespacio"/>
+              <w:jc w:val="center"/>
             </w:pPr>
           </w:p>
         </w:tc>
@@ -1257,6 +1452,7 @@
           <w:p>
             <w:pPr>
               <w:pStyle w:val="sinespacio"/>
+              <w:jc w:val="center"/>
             </w:pPr>
           </w:p>
         </w:tc>
@@ -1273,23 +1469,14 @@
           <w:p>
             <w:pPr>
               <w:pStyle w:val="sinespacio"/>
-            </w:pPr>
-          </w:p>
-        </w:tc>
-        <w:tc>
-          <w:tcPr>
-            <w:tcW w:w="334" w:type="dxa"/>
-            <w:tcBorders>
-              <w:top w:val="single" w:sz="12" w:space="0" w:color="auto"/>
-              <w:bottom w:val="single" w:sz="4" w:space="0" w:color="auto"/>
-            </w:tcBorders>
-            <w:shd w:val="clear" w:color="auto" w:fill="auto"/>
-            <w:vAlign w:val="center"/>
-          </w:tcPr>
-          <w:p>
-            <w:pPr>
-              <w:pStyle w:val="sinespacio"/>
-            </w:pPr>
+              <w:jc w:val="center"/>
+            </w:pPr>
+            <w:r>
+              <w:rPr>
+                <w:lang w:val="en-US"/>
+              </w:rPr>
+              <w:t>B</w:t>
+            </w:r>
           </w:p>
         </w:tc>
       </w:tr>
@@ -1301,7 +1488,7 @@
         </w:trPr>
         <w:tc>
           <w:tcPr>
-            <w:tcW w:w="2317" w:type="dxa"/>
+            <w:tcW w:w="1980" w:type="dxa"/>
             <w:vMerge/>
             <w:shd w:val="clear" w:color="auto" w:fill="F2F2F2" w:themeFill="background1" w:themeFillShade="F2"/>
           </w:tcPr>
@@ -1316,7 +1503,7 @@
         </w:tc>
         <w:tc>
           <w:tcPr>
-            <w:tcW w:w="2515" w:type="dxa"/>
+            <w:tcW w:w="2073" w:type="dxa"/>
             <w:tcBorders>
               <w:bottom w:val="single" w:sz="4" w:space="0" w:color="auto"/>
             </w:tcBorders>
@@ -1348,7 +1535,16 @@
           <w:p>
             <w:pPr>
               <w:pStyle w:val="sinespacio"/>
-            </w:pPr>
+              <w:jc w:val="center"/>
+            </w:pPr>
+            <w:r>
+              <w:rPr>
+                <w:b/>
+                <w:sz w:val="22"/>
+                <w:lang w:val="en-US"/>
+              </w:rPr>
+              <w:sym w:font="Wingdings" w:char="F0FC"/>
+            </w:r>
           </w:p>
         </w:tc>
         <w:tc>
@@ -1363,7 +1559,16 @@
           <w:p>
             <w:pPr>
               <w:pStyle w:val="sinespacio"/>
-            </w:pPr>
+              <w:jc w:val="center"/>
+            </w:pPr>
+            <w:r>
+              <w:rPr>
+                <w:b/>
+                <w:sz w:val="22"/>
+                <w:lang w:val="en-US"/>
+              </w:rPr>
+              <w:sym w:font="Wingdings" w:char="F0FC"/>
+            </w:r>
           </w:p>
         </w:tc>
         <w:tc>
@@ -1378,6 +1583,7 @@
           <w:p>
             <w:pPr>
               <w:pStyle w:val="sinespacio"/>
+              <w:jc w:val="center"/>
             </w:pPr>
           </w:p>
         </w:tc>
@@ -1393,6 +1599,7 @@
           <w:p>
             <w:pPr>
               <w:pStyle w:val="sinespacio"/>
+              <w:jc w:val="center"/>
             </w:pPr>
           </w:p>
         </w:tc>
@@ -1408,22 +1615,14 @@
           <w:p>
             <w:pPr>
               <w:pStyle w:val="sinespacio"/>
-            </w:pPr>
-          </w:p>
-        </w:tc>
-        <w:tc>
-          <w:tcPr>
-            <w:tcW w:w="334" w:type="dxa"/>
-            <w:tcBorders>
-              <w:bottom w:val="single" w:sz="4" w:space="0" w:color="auto"/>
-            </w:tcBorders>
-            <w:shd w:val="clear" w:color="auto" w:fill="auto"/>
-            <w:vAlign w:val="center"/>
-          </w:tcPr>
-          <w:p>
-            <w:pPr>
-              <w:pStyle w:val="sinespacio"/>
-            </w:pPr>
+              <w:jc w:val="center"/>
+            </w:pPr>
+            <w:r>
+              <w:rPr>
+                <w:lang w:val="en-US"/>
+              </w:rPr>
+              <w:t>B</w:t>
+            </w:r>
           </w:p>
         </w:tc>
       </w:tr>
@@ -1435,7 +1634,7 @@
         </w:trPr>
         <w:tc>
           <w:tcPr>
-            <w:tcW w:w="2317" w:type="dxa"/>
+            <w:tcW w:w="1980" w:type="dxa"/>
             <w:vMerge/>
             <w:shd w:val="clear" w:color="auto" w:fill="F2F2F2" w:themeFill="background1" w:themeFillShade="F2"/>
           </w:tcPr>
@@ -1450,7 +1649,7 @@
         </w:tc>
         <w:tc>
           <w:tcPr>
-            <w:tcW w:w="2515" w:type="dxa"/>
+            <w:tcW w:w="2073" w:type="dxa"/>
             <w:tcBorders>
               <w:bottom w:val="single" w:sz="4" w:space="0" w:color="auto"/>
             </w:tcBorders>
@@ -1490,7 +1689,16 @@
           <w:p>
             <w:pPr>
               <w:pStyle w:val="sinespacio"/>
-            </w:pPr>
+              <w:jc w:val="center"/>
+            </w:pPr>
+            <w:r>
+              <w:rPr>
+                <w:b/>
+                <w:sz w:val="22"/>
+                <w:lang w:val="en-US"/>
+              </w:rPr>
+              <w:sym w:font="Wingdings" w:char="F0FC"/>
+            </w:r>
           </w:p>
         </w:tc>
         <w:tc>
@@ -1505,7 +1713,16 @@
           <w:p>
             <w:pPr>
               <w:pStyle w:val="sinespacio"/>
-            </w:pPr>
+              <w:jc w:val="center"/>
+            </w:pPr>
+            <w:r>
+              <w:rPr>
+                <w:b/>
+                <w:sz w:val="22"/>
+                <w:lang w:val="en-US"/>
+              </w:rPr>
+              <w:sym w:font="Wingdings" w:char="F0FC"/>
+            </w:r>
           </w:p>
         </w:tc>
         <w:tc>
@@ -1520,6 +1737,7 @@
           <w:p>
             <w:pPr>
               <w:pStyle w:val="sinespacio"/>
+              <w:jc w:val="center"/>
             </w:pPr>
           </w:p>
         </w:tc>
@@ -1535,6 +1753,7 @@
           <w:p>
             <w:pPr>
               <w:pStyle w:val="sinespacio"/>
+              <w:jc w:val="center"/>
             </w:pPr>
           </w:p>
         </w:tc>
@@ -1550,22 +1769,11 @@
           <w:p>
             <w:pPr>
               <w:pStyle w:val="sinespacio"/>
-            </w:pPr>
-          </w:p>
-        </w:tc>
-        <w:tc>
-          <w:tcPr>
-            <w:tcW w:w="334" w:type="dxa"/>
-            <w:tcBorders>
-              <w:bottom w:val="single" w:sz="4" w:space="0" w:color="auto"/>
-            </w:tcBorders>
-            <w:shd w:val="clear" w:color="auto" w:fill="auto"/>
-            <w:vAlign w:val="center"/>
-          </w:tcPr>
-          <w:p>
-            <w:pPr>
-              <w:pStyle w:val="sinespacio"/>
-            </w:pPr>
+              <w:jc w:val="center"/>
+            </w:pPr>
+            <w:r>
+              <w:t>M</w:t>
+            </w:r>
           </w:p>
         </w:tc>
       </w:tr>
@@ -1577,7 +1785,7 @@
         </w:trPr>
         <w:tc>
           <w:tcPr>
-            <w:tcW w:w="2317" w:type="dxa"/>
+            <w:tcW w:w="1980" w:type="dxa"/>
             <w:vMerge/>
             <w:shd w:val="clear" w:color="auto" w:fill="F2F2F2" w:themeFill="background1" w:themeFillShade="F2"/>
           </w:tcPr>
@@ -1592,7 +1800,7 @@
         </w:tc>
         <w:tc>
           <w:tcPr>
-            <w:tcW w:w="2515" w:type="dxa"/>
+            <w:tcW w:w="2073" w:type="dxa"/>
             <w:tcBorders>
               <w:bottom w:val="single" w:sz="4" w:space="0" w:color="auto"/>
             </w:tcBorders>
@@ -1632,7 +1840,16 @@
           <w:p>
             <w:pPr>
               <w:pStyle w:val="sinespacio"/>
-            </w:pPr>
+              <w:jc w:val="center"/>
+            </w:pPr>
+            <w:r>
+              <w:rPr>
+                <w:b/>
+                <w:sz w:val="22"/>
+                <w:lang w:val="en-US"/>
+              </w:rPr>
+              <w:sym w:font="Wingdings" w:char="F0FC"/>
+            </w:r>
           </w:p>
         </w:tc>
         <w:tc>
@@ -1647,7 +1864,16 @@
           <w:p>
             <w:pPr>
               <w:pStyle w:val="sinespacio"/>
-            </w:pPr>
+              <w:jc w:val="center"/>
+            </w:pPr>
+            <w:r>
+              <w:rPr>
+                <w:b/>
+                <w:sz w:val="22"/>
+                <w:lang w:val="en-US"/>
+              </w:rPr>
+              <w:sym w:font="Wingdings" w:char="F0FC"/>
+            </w:r>
           </w:p>
         </w:tc>
         <w:tc>
@@ -1662,6 +1888,7 @@
           <w:p>
             <w:pPr>
               <w:pStyle w:val="sinespacio"/>
+              <w:jc w:val="center"/>
             </w:pPr>
           </w:p>
         </w:tc>
@@ -1677,6 +1904,7 @@
           <w:p>
             <w:pPr>
               <w:pStyle w:val="sinespacio"/>
+              <w:jc w:val="center"/>
             </w:pPr>
           </w:p>
         </w:tc>
@@ -1692,21 +1920,7 @@
           <w:p>
             <w:pPr>
               <w:pStyle w:val="sinespacio"/>
-            </w:pPr>
-          </w:p>
-        </w:tc>
-        <w:tc>
-          <w:tcPr>
-            <w:tcW w:w="334" w:type="dxa"/>
-            <w:tcBorders>
-              <w:bottom w:val="single" w:sz="4" w:space="0" w:color="auto"/>
-            </w:tcBorders>
-            <w:shd w:val="clear" w:color="auto" w:fill="auto"/>
-            <w:vAlign w:val="center"/>
-          </w:tcPr>
-          <w:p>
-            <w:pPr>
-              <w:pStyle w:val="sinespacio"/>
+              <w:jc w:val="center"/>
             </w:pPr>
           </w:p>
         </w:tc>
@@ -1719,7 +1933,7 @@
         </w:trPr>
         <w:tc>
           <w:tcPr>
-            <w:tcW w:w="2317" w:type="dxa"/>
+            <w:tcW w:w="1980" w:type="dxa"/>
             <w:vMerge/>
             <w:shd w:val="clear" w:color="auto" w:fill="F2F2F2" w:themeFill="background1" w:themeFillShade="F2"/>
           </w:tcPr>
@@ -1734,7 +1948,7 @@
         </w:tc>
         <w:tc>
           <w:tcPr>
-            <w:tcW w:w="2515" w:type="dxa"/>
+            <w:tcW w:w="2073" w:type="dxa"/>
             <w:tcBorders>
               <w:bottom w:val="single" w:sz="4" w:space="0" w:color="auto"/>
             </w:tcBorders>
@@ -1771,7 +1985,16 @@
           <w:p>
             <w:pPr>
               <w:pStyle w:val="sinespacio"/>
-            </w:pPr>
+              <w:jc w:val="center"/>
+            </w:pPr>
+            <w:r>
+              <w:rPr>
+                <w:b/>
+                <w:sz w:val="22"/>
+                <w:lang w:val="en-US"/>
+              </w:rPr>
+              <w:sym w:font="Wingdings" w:char="F0FC"/>
+            </w:r>
           </w:p>
         </w:tc>
         <w:tc>
@@ -1786,7 +2009,16 @@
           <w:p>
             <w:pPr>
               <w:pStyle w:val="sinespacio"/>
-            </w:pPr>
+              <w:jc w:val="center"/>
+            </w:pPr>
+            <w:r>
+              <w:rPr>
+                <w:b/>
+                <w:sz w:val="22"/>
+                <w:lang w:val="en-US"/>
+              </w:rPr>
+              <w:sym w:font="Wingdings" w:char="F0FC"/>
+            </w:r>
           </w:p>
         </w:tc>
         <w:tc>
@@ -1801,6 +2033,7 @@
           <w:p>
             <w:pPr>
               <w:pStyle w:val="sinespacio"/>
+              <w:jc w:val="center"/>
             </w:pPr>
           </w:p>
         </w:tc>
@@ -1816,6 +2049,7 @@
           <w:p>
             <w:pPr>
               <w:pStyle w:val="sinespacio"/>
+              <w:jc w:val="center"/>
             </w:pPr>
           </w:p>
         </w:tc>
@@ -1831,21 +2065,7 @@
           <w:p>
             <w:pPr>
               <w:pStyle w:val="sinespacio"/>
-            </w:pPr>
-          </w:p>
-        </w:tc>
-        <w:tc>
-          <w:tcPr>
-            <w:tcW w:w="334" w:type="dxa"/>
-            <w:tcBorders>
-              <w:bottom w:val="single" w:sz="4" w:space="0" w:color="auto"/>
-            </w:tcBorders>
-            <w:shd w:val="clear" w:color="auto" w:fill="auto"/>
-            <w:vAlign w:val="center"/>
-          </w:tcPr>
-          <w:p>
-            <w:pPr>
-              <w:pStyle w:val="sinespacio"/>
+              <w:jc w:val="center"/>
             </w:pPr>
           </w:p>
         </w:tc>
@@ -1858,7 +2078,7 @@
         </w:trPr>
         <w:tc>
           <w:tcPr>
-            <w:tcW w:w="2317" w:type="dxa"/>
+            <w:tcW w:w="1980" w:type="dxa"/>
             <w:vMerge w:val="restart"/>
             <w:tcBorders>
               <w:top w:val="single" w:sz="12" w:space="0" w:color="auto"/>
@@ -1884,16 +2104,28 @@
             <w:r>
               <w:rPr>
                 <w:b/>
-                <w:lang w:val="en-US"/>
-              </w:rPr>
-              <w:br/>
-              <w:t>(6, 10)</w:t>
-            </w:r>
-          </w:p>
-        </w:tc>
-        <w:tc>
-          <w:tcPr>
-            <w:tcW w:w="2515" w:type="dxa"/>
+              </w:rPr>
+              <w:t xml:space="preserve"> </w:t>
+            </w:r>
+            <w:r>
+              <w:rPr>
+                <w:b/>
+                <w:lang w:val="en-US"/>
+              </w:rPr>
+              <w:t>(9</w:t>
+            </w:r>
+            <w:r>
+              <w:rPr>
+                <w:b/>
+                <w:lang w:val="en-US"/>
+              </w:rPr>
+              <w:t>)</w:t>
+            </w:r>
+          </w:p>
+        </w:tc>
+        <w:tc>
+          <w:tcPr>
+            <w:tcW w:w="2073" w:type="dxa"/>
             <w:tcBorders>
               <w:top w:val="single" w:sz="12" w:space="0" w:color="auto"/>
             </w:tcBorders>
@@ -1922,7 +2154,16 @@
           <w:p>
             <w:pPr>
               <w:pStyle w:val="sinespacio"/>
-            </w:pPr>
+              <w:jc w:val="center"/>
+            </w:pPr>
+            <w:r>
+              <w:rPr>
+                <w:b/>
+                <w:sz w:val="22"/>
+                <w:lang w:val="en-US"/>
+              </w:rPr>
+              <w:sym w:font="Wingdings" w:char="F0FC"/>
+            </w:r>
           </w:p>
         </w:tc>
         <w:tc>
@@ -1937,7 +2178,16 @@
           <w:p>
             <w:pPr>
               <w:pStyle w:val="sinespacio"/>
-            </w:pPr>
+              <w:jc w:val="center"/>
+            </w:pPr>
+            <w:r>
+              <w:rPr>
+                <w:b/>
+                <w:sz w:val="22"/>
+                <w:lang w:val="en-US"/>
+              </w:rPr>
+              <w:sym w:font="Wingdings" w:char="F0FC"/>
+            </w:r>
           </w:p>
         </w:tc>
         <w:tc>
@@ -1952,6 +2202,7 @@
           <w:p>
             <w:pPr>
               <w:pStyle w:val="sinespacio"/>
+              <w:jc w:val="center"/>
             </w:pPr>
           </w:p>
         </w:tc>
@@ -1967,6 +2218,7 @@
           <w:p>
             <w:pPr>
               <w:pStyle w:val="sinespacio"/>
+              <w:jc w:val="center"/>
             </w:pPr>
           </w:p>
         </w:tc>
@@ -1982,21 +2234,7 @@
           <w:p>
             <w:pPr>
               <w:pStyle w:val="sinespacio"/>
-            </w:pPr>
-          </w:p>
-        </w:tc>
-        <w:tc>
-          <w:tcPr>
-            <w:tcW w:w="334" w:type="dxa"/>
-            <w:tcBorders>
-              <w:top w:val="single" w:sz="12" w:space="0" w:color="auto"/>
-            </w:tcBorders>
-            <w:shd w:val="clear" w:color="auto" w:fill="auto"/>
-            <w:vAlign w:val="center"/>
-          </w:tcPr>
-          <w:p>
-            <w:pPr>
-              <w:pStyle w:val="sinespacio"/>
+              <w:jc w:val="center"/>
             </w:pPr>
           </w:p>
         </w:tc>
@@ -2009,7 +2247,7 @@
         </w:trPr>
         <w:tc>
           <w:tcPr>
-            <w:tcW w:w="2317" w:type="dxa"/>
+            <w:tcW w:w="1980" w:type="dxa"/>
             <w:vMerge/>
             <w:shd w:val="clear" w:color="auto" w:fill="BFBFBF" w:themeFill="background1" w:themeFillShade="BF"/>
           </w:tcPr>
@@ -2021,7 +2259,7 @@
         </w:tc>
         <w:tc>
           <w:tcPr>
-            <w:tcW w:w="2515" w:type="dxa"/>
+            <w:tcW w:w="2073" w:type="dxa"/>
             <w:vAlign w:val="center"/>
           </w:tcPr>
           <w:p>
@@ -2052,7 +2290,11 @@
           <w:p>
             <w:pPr>
               <w:pStyle w:val="sinespacio"/>
-            </w:pPr>
+              <w:jc w:val="center"/>
+            </w:pPr>
+            <w:r>
+              <w:t>M</w:t>
+            </w:r>
           </w:p>
         </w:tc>
         <w:tc>
@@ -2064,7 +2306,11 @@
           <w:p>
             <w:pPr>
               <w:pStyle w:val="sinespacio"/>
-            </w:pPr>
+              <w:jc w:val="center"/>
+            </w:pPr>
+            <w:r>
+              <w:t>M</w:t>
+            </w:r>
           </w:p>
         </w:tc>
         <w:tc>
@@ -2076,6 +2322,7 @@
           <w:p>
             <w:pPr>
               <w:pStyle w:val="sinespacio"/>
+              <w:jc w:val="center"/>
             </w:pPr>
           </w:p>
         </w:tc>
@@ -2088,6 +2335,7 @@
           <w:p>
             <w:pPr>
               <w:pStyle w:val="sinespacio"/>
+              <w:jc w:val="center"/>
             </w:pPr>
           </w:p>
         </w:tc>
@@ -2100,155 +2348,20 @@
           <w:p>
             <w:pPr>
               <w:pStyle w:val="sinespacio"/>
-            </w:pPr>
-          </w:p>
-        </w:tc>
-        <w:tc>
-          <w:tcPr>
-            <w:tcW w:w="334" w:type="dxa"/>
-            <w:shd w:val="clear" w:color="auto" w:fill="auto"/>
-            <w:vAlign w:val="center"/>
-          </w:tcPr>
-          <w:p>
-            <w:pPr>
-              <w:pStyle w:val="sinespacio"/>
-            </w:pPr>
-          </w:p>
-        </w:tc>
-      </w:tr>
-      <w:tr>
-        <w:trPr>
-          <w:trHeight w:val="283"/>
-          <w:tblHeader/>
-          <w:jc w:val="center"/>
-        </w:trPr>
-        <w:tc>
-          <w:tcPr>
-            <w:tcW w:w="2317" w:type="dxa"/>
-            <w:vMerge/>
-            <w:tcBorders>
-              <w:bottom w:val="single" w:sz="12" w:space="0" w:color="auto"/>
-            </w:tcBorders>
-            <w:shd w:val="clear" w:color="auto" w:fill="BFBFBF" w:themeFill="background1" w:themeFillShade="BF"/>
-          </w:tcPr>
-          <w:p>
-            <w:pPr>
-              <w:pStyle w:val="sinespacio"/>
-            </w:pPr>
-          </w:p>
-        </w:tc>
-        <w:tc>
-          <w:tcPr>
-            <w:tcW w:w="2515" w:type="dxa"/>
-            <w:tcBorders>
-              <w:bottom w:val="single" w:sz="12" w:space="0" w:color="auto"/>
-            </w:tcBorders>
-            <w:vAlign w:val="center"/>
-          </w:tcPr>
-          <w:p>
-            <w:pPr>
-              <w:pStyle w:val="sinespacio"/>
-            </w:pPr>
-            <w:r>
-              <w:t>…</w:t>
-            </w:r>
-          </w:p>
-        </w:tc>
-        <w:tc>
-          <w:tcPr>
-            <w:tcW w:w="335" w:type="dxa"/>
-            <w:tcBorders>
-              <w:bottom w:val="single" w:sz="12" w:space="0" w:color="auto"/>
-            </w:tcBorders>
-            <w:shd w:val="clear" w:color="auto" w:fill="auto"/>
-            <w:vAlign w:val="center"/>
-          </w:tcPr>
-          <w:p>
-            <w:pPr>
-              <w:pStyle w:val="sinespacio"/>
-            </w:pPr>
-          </w:p>
-        </w:tc>
-        <w:tc>
-          <w:tcPr>
-            <w:tcW w:w="334" w:type="dxa"/>
-            <w:tcBorders>
-              <w:bottom w:val="single" w:sz="12" w:space="0" w:color="auto"/>
-            </w:tcBorders>
-            <w:shd w:val="clear" w:color="auto" w:fill="auto"/>
-            <w:vAlign w:val="center"/>
-          </w:tcPr>
-          <w:p>
-            <w:pPr>
-              <w:pStyle w:val="sinespacio"/>
-            </w:pPr>
-          </w:p>
-        </w:tc>
-        <w:tc>
-          <w:tcPr>
-            <w:tcW w:w="334" w:type="dxa"/>
-            <w:tcBorders>
-              <w:bottom w:val="single" w:sz="12" w:space="0" w:color="auto"/>
-            </w:tcBorders>
-            <w:shd w:val="clear" w:color="auto" w:fill="auto"/>
-            <w:vAlign w:val="center"/>
-          </w:tcPr>
-          <w:p>
-            <w:pPr>
-              <w:pStyle w:val="sinespacio"/>
-            </w:pPr>
-          </w:p>
-        </w:tc>
-        <w:tc>
-          <w:tcPr>
-            <w:tcW w:w="334" w:type="dxa"/>
-            <w:tcBorders>
-              <w:bottom w:val="single" w:sz="12" w:space="0" w:color="auto"/>
-            </w:tcBorders>
-            <w:shd w:val="clear" w:color="auto" w:fill="auto"/>
-            <w:vAlign w:val="center"/>
-          </w:tcPr>
-          <w:p>
-            <w:pPr>
-              <w:pStyle w:val="sinespacio"/>
-            </w:pPr>
-          </w:p>
-        </w:tc>
-        <w:tc>
-          <w:tcPr>
-            <w:tcW w:w="334" w:type="dxa"/>
-            <w:tcBorders>
-              <w:bottom w:val="single" w:sz="12" w:space="0" w:color="auto"/>
-            </w:tcBorders>
-            <w:shd w:val="clear" w:color="auto" w:fill="auto"/>
-            <w:vAlign w:val="center"/>
-          </w:tcPr>
-          <w:p>
-            <w:pPr>
-              <w:pStyle w:val="sinespacio"/>
-            </w:pPr>
-          </w:p>
-        </w:tc>
-        <w:tc>
-          <w:tcPr>
-            <w:tcW w:w="334" w:type="dxa"/>
-            <w:tcBorders>
-              <w:bottom w:val="single" w:sz="12" w:space="0" w:color="auto"/>
-            </w:tcBorders>
-            <w:shd w:val="clear" w:color="auto" w:fill="auto"/>
-            <w:vAlign w:val="center"/>
-          </w:tcPr>
-          <w:p>
-            <w:pPr>
-              <w:pStyle w:val="sinespacio"/>
-            </w:pPr>
+              <w:jc w:val="center"/>
+            </w:pPr>
+            <w:r>
+              <w:t>M</w:t>
+            </w:r>
           </w:p>
         </w:tc>
       </w:tr>
     </w:tbl>
     <w:p>
-      <w:bookmarkStart w:id="0" w:name="_GoBack"/>
-      <w:bookmarkEnd w:id="0"/>
+      <w:pPr>
+        <w:spacing w:after="160" w:line="259" w:lineRule="auto"/>
+        <w:jc w:val="left"/>
+      </w:pPr>
     </w:p>
     <w:sectPr>
       <w:pgSz w:w="11906" w:h="16838"/>
@@ -2750,6 +2863,148 @@
       <w:lang w:eastAsia="es-ES"/>
     </w:rPr>
   </w:style>
+  <w:style w:type="table" w:styleId="Tabladecuadrcula3-nfasis5">
+    <w:name w:val="Grid Table 3 Accent 5"/>
+    <w:basedOn w:val="Tablanormal"/>
+    <w:uiPriority w:val="48"/>
+    <w:rsid w:val="00C63F8A"/>
+    <w:pPr>
+      <w:spacing w:after="0" w:line="240" w:lineRule="auto"/>
+    </w:pPr>
+    <w:rPr>
+      <w:rFonts w:ascii="Cambria" w:eastAsia="Cambria" w:hAnsi="Cambria" w:cs="Times New Roman"/>
+      <w:sz w:val="20"/>
+      <w:szCs w:val="20"/>
+      <w:lang w:eastAsia="es-ES"/>
+    </w:rPr>
+    <w:tblPr>
+      <w:tblStyleRowBandSize w:val="1"/>
+      <w:tblStyleColBandSize w:val="1"/>
+      <w:tblBorders>
+        <w:top w:val="single" w:sz="4" w:space="0" w:color="9CC2E5" w:themeColor="accent5" w:themeTint="99"/>
+        <w:left w:val="single" w:sz="4" w:space="0" w:color="9CC2E5" w:themeColor="accent5" w:themeTint="99"/>
+        <w:bottom w:val="single" w:sz="4" w:space="0" w:color="9CC2E5" w:themeColor="accent5" w:themeTint="99"/>
+        <w:right w:val="single" w:sz="4" w:space="0" w:color="9CC2E5" w:themeColor="accent5" w:themeTint="99"/>
+        <w:insideH w:val="single" w:sz="4" w:space="0" w:color="9CC2E5" w:themeColor="accent5" w:themeTint="99"/>
+        <w:insideV w:val="single" w:sz="4" w:space="0" w:color="9CC2E5" w:themeColor="accent5" w:themeTint="99"/>
+      </w:tblBorders>
+    </w:tblPr>
+    <w:tblStylePr w:type="firstRow">
+      <w:rPr>
+        <w:b/>
+        <w:bCs/>
+      </w:rPr>
+      <w:tblPr/>
+      <w:tcPr>
+        <w:tcBorders>
+          <w:top w:val="nil"/>
+          <w:left w:val="nil"/>
+          <w:right w:val="nil"/>
+          <w:insideH w:val="nil"/>
+          <w:insideV w:val="nil"/>
+        </w:tcBorders>
+        <w:shd w:val="clear" w:color="auto" w:fill="FFFFFF" w:themeFill="background1"/>
+      </w:tcPr>
+    </w:tblStylePr>
+    <w:tblStylePr w:type="lastRow">
+      <w:rPr>
+        <w:b/>
+        <w:bCs/>
+      </w:rPr>
+      <w:tblPr/>
+      <w:tcPr>
+        <w:tcBorders>
+          <w:left w:val="nil"/>
+          <w:bottom w:val="nil"/>
+          <w:right w:val="nil"/>
+          <w:insideH w:val="nil"/>
+          <w:insideV w:val="nil"/>
+        </w:tcBorders>
+        <w:shd w:val="clear" w:color="auto" w:fill="FFFFFF" w:themeFill="background1"/>
+      </w:tcPr>
+    </w:tblStylePr>
+    <w:tblStylePr w:type="firstCol">
+      <w:pPr>
+        <w:jc w:val="right"/>
+      </w:pPr>
+      <w:rPr>
+        <w:i/>
+        <w:iCs/>
+      </w:rPr>
+      <w:tblPr/>
+      <w:tcPr>
+        <w:tcBorders>
+          <w:top w:val="nil"/>
+          <w:left w:val="nil"/>
+          <w:bottom w:val="nil"/>
+          <w:insideH w:val="nil"/>
+          <w:insideV w:val="nil"/>
+        </w:tcBorders>
+        <w:shd w:val="clear" w:color="auto" w:fill="FFFFFF" w:themeFill="background1"/>
+      </w:tcPr>
+    </w:tblStylePr>
+    <w:tblStylePr w:type="lastCol">
+      <w:rPr>
+        <w:i/>
+        <w:iCs/>
+      </w:rPr>
+      <w:tblPr/>
+      <w:tcPr>
+        <w:tcBorders>
+          <w:top w:val="nil"/>
+          <w:bottom w:val="nil"/>
+          <w:right w:val="nil"/>
+          <w:insideH w:val="nil"/>
+          <w:insideV w:val="nil"/>
+        </w:tcBorders>
+        <w:shd w:val="clear" w:color="auto" w:fill="FFFFFF" w:themeFill="background1"/>
+      </w:tcPr>
+    </w:tblStylePr>
+    <w:tblStylePr w:type="band1Vert">
+      <w:tblPr/>
+      <w:tcPr>
+        <w:shd w:val="clear" w:color="auto" w:fill="DEEAF6" w:themeFill="accent5" w:themeFillTint="33"/>
+      </w:tcPr>
+    </w:tblStylePr>
+    <w:tblStylePr w:type="band1Horz">
+      <w:tblPr/>
+      <w:tcPr>
+        <w:shd w:val="clear" w:color="auto" w:fill="DEEAF6" w:themeFill="accent5" w:themeFillTint="33"/>
+      </w:tcPr>
+    </w:tblStylePr>
+    <w:tblStylePr w:type="neCell">
+      <w:tblPr/>
+      <w:tcPr>
+        <w:tcBorders>
+          <w:bottom w:val="single" w:sz="4" w:space="0" w:color="9CC2E5" w:themeColor="accent5" w:themeTint="99"/>
+        </w:tcBorders>
+      </w:tcPr>
+    </w:tblStylePr>
+    <w:tblStylePr w:type="nwCell">
+      <w:tblPr/>
+      <w:tcPr>
+        <w:tcBorders>
+          <w:bottom w:val="single" w:sz="4" w:space="0" w:color="9CC2E5" w:themeColor="accent5" w:themeTint="99"/>
+        </w:tcBorders>
+      </w:tcPr>
+    </w:tblStylePr>
+    <w:tblStylePr w:type="seCell">
+      <w:tblPr/>
+      <w:tcPr>
+        <w:tcBorders>
+          <w:top w:val="single" w:sz="4" w:space="0" w:color="9CC2E5" w:themeColor="accent5" w:themeTint="99"/>
+        </w:tcBorders>
+      </w:tcPr>
+    </w:tblStylePr>
+    <w:tblStylePr w:type="swCell">
+      <w:tblPr/>
+      <w:tcPr>
+        <w:tcBorders>
+          <w:top w:val="single" w:sz="4" w:space="0" w:color="9CC2E5" w:themeColor="accent5" w:themeTint="99"/>
+        </w:tcBorders>
+      </w:tcPr>
+    </w:tblStylePr>
+  </w:style>
 </w:styles>
 </file>
 

</xml_diff>

<commit_message>
Revisión según comentarios recibidos del editor.
</commit_message>
<xml_diff>
--- a/img/information_types_sensors.docx
+++ b/img/information_types_sensors.docx
@@ -7,8 +7,9 @@
         <w:tblStyle w:val="Tablaconcuadrcula"/>
         <w:tblW w:w="5724" w:type="dxa"/>
         <w:jc w:val="center"/>
+        <w:tblLayout w:type="fixed"/>
         <w:tblCellMar>
-          <w:left w:w="28" w:type="dxa"/>
+          <w:left w:w="57" w:type="dxa"/>
           <w:right w:w="28" w:type="dxa"/>
         </w:tblCellMar>
         <w:tblLook w:val="04A0" w:firstRow="1" w:lastRow="0" w:firstColumn="1" w:lastColumn="0" w:noHBand="0" w:noVBand="1"/>
@@ -43,6 +44,7 @@
           <w:p>
             <w:pPr>
               <w:pStyle w:val="sinespacio"/>
+              <w:spacing w:line="240" w:lineRule="atLeast"/>
               <w:rPr>
                 <w:b/>
                 <w:i/>
@@ -86,7 +88,16 @@
                 <w:b/>
                 <w:i/>
               </w:rPr>
-              <w:t>information</w:t>
+              <w:t>i</w:t>
+            </w:r>
+            <w:bookmarkStart w:id="0" w:name="_GoBack"/>
+            <w:bookmarkEnd w:id="0"/>
+            <w:r>
+              <w:rPr>
+                <w:b/>
+                <w:i/>
+              </w:rPr>
+              <w:t>nformation</w:t>
             </w:r>
             <w:proofErr w:type="spellEnd"/>
           </w:p>
@@ -122,6 +133,9 @@
               <w:pStyle w:val="sinespacio"/>
             </w:pPr>
             <w:r>
+              <w:t xml:space="preserve"> </w:t>
+            </w:r>
+            <w:r>
               <w:t>Visión (mono)</w:t>
             </w:r>
           </w:p>
@@ -141,6 +155,9 @@
               <w:pStyle w:val="sinespacio"/>
             </w:pPr>
             <w:r>
+              <w:t xml:space="preserve"> </w:t>
+            </w:r>
+            <w:r>
               <w:t>Visión (3D)</w:t>
             </w:r>
           </w:p>
@@ -160,6 +177,9 @@
               <w:pStyle w:val="sinespacio"/>
             </w:pPr>
             <w:r>
+              <w:t xml:space="preserve"> </w:t>
+            </w:r>
+            <w:r>
               <w:t>Radar</w:t>
             </w:r>
           </w:p>
@@ -178,6 +198,9 @@
             <w:pPr>
               <w:pStyle w:val="sinespacio"/>
             </w:pPr>
+            <w:r>
+              <w:t xml:space="preserve"> </w:t>
+            </w:r>
             <w:proofErr w:type="spellStart"/>
             <w:r>
               <w:t>LiDAR</w:t>
@@ -205,6 +228,9 @@
             <w:pPr>
               <w:pStyle w:val="sinespacio"/>
             </w:pPr>
+            <w:r>
+              <w:t xml:space="preserve"> </w:t>
+            </w:r>
             <w:proofErr w:type="spellStart"/>
             <w:r>
               <w:t>LiDAR</w:t>
@@ -222,7 +248,6 @@
       <w:tr>
         <w:trPr>
           <w:trHeight w:val="283"/>
-          <w:tblHeader/>
           <w:jc w:val="center"/>
         </w:trPr>
         <w:tc>
@@ -418,7 +443,6 @@
       <w:tr>
         <w:trPr>
           <w:trHeight w:val="283"/>
-          <w:tblHeader/>
           <w:jc w:val="center"/>
         </w:trPr>
         <w:tc>
@@ -580,7 +604,6 @@
       <w:tr>
         <w:trPr>
           <w:trHeight w:val="283"/>
-          <w:tblHeader/>
           <w:jc w:val="center"/>
         </w:trPr>
         <w:tc>
@@ -739,7 +762,6 @@
       <w:tr>
         <w:trPr>
           <w:trHeight w:val="283"/>
-          <w:tblHeader/>
           <w:jc w:val="center"/>
         </w:trPr>
         <w:tc>
@@ -911,7 +933,6 @@
       <w:tr>
         <w:trPr>
           <w:trHeight w:val="283"/>
-          <w:tblHeader/>
           <w:jc w:val="center"/>
         </w:trPr>
         <w:tc>
@@ -1098,7 +1119,6 @@
       <w:tr>
         <w:trPr>
           <w:trHeight w:val="283"/>
-          <w:tblHeader/>
           <w:jc w:val="center"/>
         </w:trPr>
         <w:tc>
@@ -1290,7 +1310,6 @@
       <w:tr>
         <w:trPr>
           <w:trHeight w:val="283"/>
-          <w:tblHeader/>
           <w:jc w:val="center"/>
         </w:trPr>
         <w:tc>
@@ -1479,7 +1498,6 @@
       <w:tr>
         <w:trPr>
           <w:trHeight w:val="283"/>
-          <w:tblHeader/>
           <w:jc w:val="center"/>
         </w:trPr>
         <w:tc>
@@ -1625,7 +1643,6 @@
       <w:tr>
         <w:trPr>
           <w:trHeight w:val="283"/>
-          <w:tblHeader/>
           <w:jc w:val="center"/>
         </w:trPr>
         <w:tc>
@@ -1776,7 +1793,6 @@
       <w:tr>
         <w:trPr>
           <w:trHeight w:val="283"/>
-          <w:tblHeader/>
           <w:jc w:val="center"/>
         </w:trPr>
         <w:tc>
@@ -1924,7 +1940,6 @@
       <w:tr>
         <w:trPr>
           <w:trHeight w:val="283"/>
-          <w:tblHeader/>
           <w:jc w:val="center"/>
         </w:trPr>
         <w:tc>
@@ -2069,7 +2084,6 @@
       <w:tr>
         <w:trPr>
           <w:trHeight w:val="283"/>
-          <w:tblHeader/>
           <w:jc w:val="center"/>
         </w:trPr>
         <w:tc>
@@ -2238,7 +2252,6 @@
       <w:tr>
         <w:trPr>
           <w:trHeight w:val="283"/>
-          <w:tblHeader/>
           <w:jc w:val="center"/>
         </w:trPr>
         <w:tc>
@@ -2351,8 +2364,6 @@
             </w:r>
           </w:p>
         </w:tc>
-        <w:bookmarkStart w:id="0" w:name="_GoBack"/>
-        <w:bookmarkEnd w:id="0"/>
       </w:tr>
     </w:tbl>
     <w:p>
@@ -2861,7 +2872,7 @@
       <w:lang w:eastAsia="es-ES"/>
     </w:rPr>
   </w:style>
-  <w:style w:type="table" w:styleId="Tabladecuadrcula3-nfasis5">
+  <w:style w:type="table" w:styleId="Tablaconcuadrcula3-nfasis5">
     <w:name w:val="Grid Table 3 Accent 5"/>
     <w:basedOn w:val="Tablanormal"/>
     <w:uiPriority w:val="48"/>

</xml_diff>